<commit_message>
added mute option to PCHAM Monitor added PingPong example
</commit_message>
<xml_diff>
--- a/documents/downloaderex.docx
+++ b/documents/downloaderex.docx
@@ -21,7 +21,27 @@
           <w:szCs w:val="22"/>
           <w:lang w:val="en-US"/>
         </w:rPr>
-        <w:t xml:space="preserve">The example of the Downloader is based on the XDCC protocol, one of the many IRC extensions. It is used to semi automatically disturb files. The init events stand or the announcement of a desired file by the </w:t>
+        <w:t xml:space="preserve">The example of the Downloader is based on the XDCC protocol, one of the many IRC extensions. It is used to semi automatically </w:t>
+      </w:r>
+      <w:r>
+        <w:rPr>
+          <w:rFonts w:asciiTheme="minorHAnsi" w:hAnsiTheme="minorHAnsi"/>
+          <w:b w:val="0"/>
+          <w:sz w:val="22"/>
+          <w:szCs w:val="22"/>
+          <w:lang w:val="en-US"/>
+        </w:rPr>
+        <w:t>distribute</w:t>
+      </w:r>
+      <w:r>
+        <w:rPr>
+          <w:rFonts w:asciiTheme="minorHAnsi" w:hAnsiTheme="minorHAnsi"/>
+          <w:b w:val="0"/>
+          <w:sz w:val="22"/>
+          <w:szCs w:val="22"/>
+          <w:lang w:val="en-US"/>
+        </w:rPr>
+        <w:t xml:space="preserve"> files. The init events stand or the announcement of a desired file by the </w:t>
       </w:r>
       <w:r>
         <w:rPr>
@@ -41,7 +61,27 @@
           <w:szCs w:val="22"/>
           <w:lang w:val="en-US"/>
         </w:rPr>
-        <w:t xml:space="preserve"> Similarly the loading event represents the state where the disturbing side answered to the request and started a connection. </w:t>
+        <w:t xml:space="preserve"> Similarly the loading event represents the state where the </w:t>
+      </w:r>
+      <w:r>
+        <w:rPr>
+          <w:rFonts w:asciiTheme="minorHAnsi" w:hAnsiTheme="minorHAnsi"/>
+          <w:b w:val="0"/>
+          <w:sz w:val="22"/>
+          <w:szCs w:val="22"/>
+          <w:lang w:val="en-US"/>
+        </w:rPr>
+        <w:t>distributing</w:t>
+      </w:r>
+      <w:r>
+        <w:rPr>
+          <w:rFonts w:asciiTheme="minorHAnsi" w:hAnsiTheme="minorHAnsi"/>
+          <w:b w:val="0"/>
+          <w:sz w:val="22"/>
+          <w:szCs w:val="22"/>
+          <w:lang w:val="en-US"/>
+        </w:rPr>
+        <w:t xml:space="preserve"> side answered to the request and started a connection. </w:t>
       </w:r>
       <w:r>
         <w:rPr>
@@ -61,7 +101,27 @@
           <w:szCs w:val="22"/>
           <w:lang w:val="en-US"/>
         </w:rPr>
-        <w:t xml:space="preserve"> the simple progress of the file transmission. The site reacting to that event is responsible of receiving the data, storing and sending the ack to the disturber. </w:t>
+        <w:t xml:space="preserve"> the simple progress of the file transmission. The site reacting to that event is responsible of receiving the data, storing and sending the ack to the </w:t>
+      </w:r>
+      <w:r>
+        <w:rPr>
+          <w:rFonts w:asciiTheme="minorHAnsi" w:hAnsiTheme="minorHAnsi"/>
+          <w:b w:val="0"/>
+          <w:sz w:val="22"/>
+          <w:szCs w:val="22"/>
+          <w:lang w:val="en-US"/>
+        </w:rPr>
+        <w:t>distributer</w:t>
+      </w:r>
+      <w:r>
+        <w:rPr>
+          <w:rFonts w:asciiTheme="minorHAnsi" w:hAnsiTheme="minorHAnsi"/>
+          <w:b w:val="0"/>
+          <w:sz w:val="22"/>
+          <w:szCs w:val="22"/>
+          <w:lang w:val="en-US"/>
+        </w:rPr>
+        <w:t xml:space="preserve">. </w:t>
       </w:r>
       <w:r>
         <w:rPr>

</xml_diff>